<commit_message>
Actualizacion de rutas de BD y de out
</commit_message>
<xml_diff>
--- a/memos-mod-with-portal/backend/app/templates/memo_formato.docx
+++ b/memos-mod-with-portal/backend/app/templates/memo_formato.docx
@@ -21,7 +21,7 @@
           <w:szCs w:val="22"/>
           <w:lang w:val="es-PE"/>
         </w:rPr>
-        <w:t xml:space="preserve">MEMORANDUM </w:t>
+        <w:t>MEMORANDUM</w:t>
       </w:r>
     </w:p>
     <w:p>
@@ -39,259 +39,283 @@
     </w:p>
     <w:p>
       <w:pPr>
-        <w:ind w:left="142"/>
-        <w:contextualSpacing/>
-        <w:jc w:val="both"/>
-        <w:rPr>
-          <w:rFonts w:cs="Arial"/>
-          <w:b/>
+        <w:contextualSpacing/>
+        <w:rPr>
+          <w:rFonts w:cs="Arial"/>
+          <w:color w:val="000000"/>
+          <w:szCs w:val="22"/>
+          <w:lang w:val="es-PE" w:eastAsia="es-PE"/>
+        </w:rPr>
+      </w:pPr>
+      <w:r>
+        <w:rPr>
+          <w:rFonts w:cs="Arial"/>
           <w:szCs w:val="22"/>
           <w:lang w:val="es-PE"/>
         </w:rPr>
-      </w:pPr>
-    </w:p>
-    <w:p>
-      <w:pPr>
-        <w:contextualSpacing/>
+        <w:t>A:</w:t>
+      </w:r>
+      <w:r>
+        <w:rPr>
+          <w:rFonts w:cs="Arial"/>
+          <w:szCs w:val="22"/>
+          <w:lang w:val="es-PE"/>
+        </w:rPr>
+        <w:tab/>
+      </w:r>
+      <w:r>
+        <w:rPr>
+          <w:rFonts w:cs="Arial"/>
+          <w:szCs w:val="22"/>
+          <w:lang w:val="es-PE"/>
+        </w:rPr>
+        <w:t xml:space="preserve">        </w:t>
+      </w:r>
+      <w:proofErr w:type="gramStart"/>
+      <w:r>
+        <w:rPr>
+          <w:rFonts w:cs="Arial"/>
+          <w:szCs w:val="22"/>
+          <w:lang w:val="es-PE"/>
+        </w:rPr>
+        <w:t xml:space="preserve">   </w:t>
+      </w:r>
+      <w:r>
         <w:rPr>
           <w:rFonts w:cs="Arial"/>
           <w:color w:val="000000"/>
           <w:szCs w:val="22"/>
           <w:lang w:val="es-PE" w:eastAsia="es-PE"/>
         </w:rPr>
-      </w:pPr>
-      <w:r>
-        <w:rPr>
-          <w:rFonts w:cs="Arial"/>
-          <w:szCs w:val="22"/>
-          <w:lang w:val="es-PE"/>
-        </w:rPr>
-        <w:t>A:</w:t>
-      </w:r>
-      <w:r>
-        <w:rPr>
-          <w:rFonts w:cs="Arial"/>
-          <w:szCs w:val="22"/>
-          <w:lang w:val="es-PE"/>
-        </w:rPr>
+        <w:t>{</w:t>
+      </w:r>
+      <w:proofErr w:type="gramEnd"/>
+      <w:r>
+        <w:rPr>
+          <w:rFonts w:cs="Arial"/>
+          <w:color w:val="000000"/>
+          <w:szCs w:val="22"/>
+          <w:lang w:val="es-PE" w:eastAsia="es-PE"/>
+        </w:rPr>
+        <w:t>{a_nombre}}</w:t>
+      </w:r>
+    </w:p>
+    <w:p>
+      <w:proofErr w:type="spellStart"/>
+      <w:r>
+        <w:t>N°</w:t>
+      </w:r>
+      <w:proofErr w:type="spellEnd"/>
+      <w:r>
+        <w:t xml:space="preserve">: </w:t>
+      </w:r>
+      <w:r>
         <w:tab/>
       </w:r>
       <w:r>
-        <w:rPr>
-          <w:rFonts w:cs="Arial"/>
-          <w:szCs w:val="22"/>
-          <w:lang w:val="es-PE"/>
+        <w:tab/>
+      </w:r>
+      <w:r>
+        <w:t>{{</w:t>
+      </w:r>
+      <w:proofErr w:type="spellStart"/>
+      <w:r>
+        <w:t>memo_id</w:t>
+      </w:r>
+      <w:proofErr w:type="spellEnd"/>
+      <w:r>
+        <w:t>}}</w:t>
+      </w:r>
+    </w:p>
+    <w:p>
+      <w:r>
+        <w:t xml:space="preserve">Tipo: </w:t>
+      </w:r>
+      <w:r>
+        <w:tab/>
+      </w:r>
+      <w:r>
+        <w:tab/>
+      </w:r>
+      <w:r>
+        <w:t>{{tipo}}</w:t>
+      </w:r>
+    </w:p>
+    <w:p>
+      <w:pPr>
+        <w:ind w:right="-170"/>
+        <w:contextualSpacing/>
+        <w:rPr>
+          <w:rFonts w:cs="Arial"/>
+          <w:color w:val="000000"/>
+          <w:szCs w:val="22"/>
+          <w:lang w:val="es-PE" w:eastAsia="es-PE"/>
+        </w:rPr>
+      </w:pPr>
+      <w:r>
+        <w:rPr>
+          <w:rFonts w:cs="Arial"/>
+          <w:color w:val="000000"/>
+          <w:szCs w:val="22"/>
+          <w:lang w:val="es-PE" w:eastAsia="es-PE"/>
+        </w:rPr>
+        <w:t xml:space="preserve">                      </w:t>
+      </w:r>
+      <w:r>
+        <w:rPr>
+          <w:rFonts w:cs="Arial"/>
+          <w:color w:val="000000"/>
+          <w:szCs w:val="22"/>
+          <w:lang w:val="es-PE" w:eastAsia="es-PE"/>
+        </w:rPr>
+        <w:t>{{a_cargo}}</w:t>
+      </w:r>
+    </w:p>
+    <w:p>
+      <w:pPr>
+        <w:ind w:right="-170"/>
+        <w:contextualSpacing/>
+        <w:rPr>
+          <w:rFonts w:cs="Arial"/>
+          <w:szCs w:val="22"/>
+          <w:lang w:val="es-ES_tradnl"/>
+        </w:rPr>
+      </w:pPr>
+      <w:r>
+        <w:rPr>
+          <w:rFonts w:cs="Arial"/>
+          <w:szCs w:val="22"/>
+          <w:lang w:val="es-ES_tradnl"/>
+        </w:rPr>
+        <w:t>De</w:t>
+      </w:r>
+      <w:r>
+        <w:rPr>
+          <w:rFonts w:cs="Arial"/>
+          <w:szCs w:val="22"/>
+          <w:lang w:val="es-ES_tradnl"/>
+        </w:rPr>
+        <w:t>:</w:t>
+      </w:r>
+      <w:r>
+        <w:rPr>
+          <w:rFonts w:cs="Arial"/>
+          <w:szCs w:val="22"/>
+          <w:lang w:val="es-ES_tradnl"/>
+        </w:rPr>
+        <w:tab/>
+      </w:r>
+      <w:r>
+        <w:rPr>
+          <w:rFonts w:cs="Arial"/>
+          <w:szCs w:val="22"/>
+          <w:lang w:val="es-ES_tradnl"/>
         </w:rPr>
         <w:t xml:space="preserve">           </w:t>
       </w:r>
       <w:r>
         <w:rPr>
           <w:rFonts w:cs="Arial"/>
-          <w:color w:val="000000"/>
-          <w:szCs w:val="22"/>
-          <w:lang w:val="es-PE" w:eastAsia="es-PE"/>
-        </w:rPr>
-        <w:t>{{a_nombre}}</w:t>
-      </w:r>
-    </w:p>
-    <w:p>
-      <w:proofErr w:type="spellStart"/>
-      <w:r>
-        <w:t>N°</w:t>
-      </w:r>
-      <w:proofErr w:type="spellEnd"/>
-      <w:r>
-        <w:t xml:space="preserve">: </w:t>
-      </w:r>
-      <w:r>
+          <w:szCs w:val="22"/>
+          <w:lang w:val="es-ES_tradnl"/>
+        </w:rPr>
+        <w:t>Alejandra Jimenez</w:t>
+      </w:r>
+    </w:p>
+    <w:p>
+      <w:pPr>
+        <w:ind w:right="-170"/>
+        <w:contextualSpacing/>
+        <w:rPr>
+          <w:rFonts w:cs="Arial"/>
+          <w:szCs w:val="22"/>
+          <w:lang w:val="es-ES_tradnl"/>
+        </w:rPr>
+      </w:pPr>
+      <w:r>
+        <w:rPr>
+          <w:rFonts w:cs="Arial"/>
+          <w:szCs w:val="22"/>
+          <w:lang w:val="es-ES_tradnl"/>
+        </w:rPr>
+        <w:t xml:space="preserve">                       </w:t>
+      </w:r>
+      <w:r>
+        <w:rPr>
+          <w:rFonts w:cs="Arial"/>
+          <w:szCs w:val="22"/>
+          <w:lang w:val="es-ES_tradnl"/>
+        </w:rPr>
+        <w:t>Directora de Recursos Humanos y Asuntos Corporativos</w:t>
+      </w:r>
+    </w:p>
+    <w:p>
+      <w:pPr>
+        <w:ind w:right="-170"/>
+        <w:contextualSpacing/>
+        <w:rPr>
+          <w:rFonts w:cs="Arial"/>
+          <w:szCs w:val="22"/>
+          <w:lang w:val="es-ES_tradnl"/>
+        </w:rPr>
+      </w:pPr>
+      <w:r>
+        <w:rPr>
+          <w:rFonts w:cs="Arial"/>
+          <w:szCs w:val="22"/>
+          <w:lang w:val="es-ES_tradnl"/>
+        </w:rPr>
+        <w:t>Fecha</w:t>
+      </w:r>
+      <w:r>
+        <w:rPr>
+          <w:rFonts w:cs="Arial"/>
+          <w:szCs w:val="22"/>
+          <w:lang w:val="es-ES_tradnl"/>
+        </w:rPr>
+        <w:t>:</w:t>
+      </w:r>
+      <w:r>
+        <w:rPr>
+          <w:rFonts w:cs="Arial"/>
+          <w:szCs w:val="22"/>
+          <w:lang w:val="es-ES_tradnl"/>
+        </w:rPr>
         <w:tab/>
       </w:r>
       <w:r>
-        <w:tab/>
-      </w:r>
-      <w:r>
-        <w:t>{{</w:t>
-      </w:r>
-      <w:proofErr w:type="spellStart"/>
-      <w:r>
-        <w:t>memo_id</w:t>
-      </w:r>
-      <w:proofErr w:type="spellEnd"/>
-      <w:r>
-        <w:t>}}</w:t>
-      </w:r>
-    </w:p>
-    <w:p>
-      <w:r>
-        <w:t xml:space="preserve">Tipo: </w:t>
-      </w:r>
-      <w:r>
-        <w:tab/>
-      </w:r>
-      <w:r>
-        <w:tab/>
-      </w:r>
-      <w:r>
-        <w:t>{{tipo}}</w:t>
-      </w:r>
-    </w:p>
-    <w:p>
-      <w:pPr>
-        <w:ind w:right="-170"/>
-        <w:contextualSpacing/>
-        <w:rPr>
-          <w:rFonts w:cs="Arial"/>
-          <w:color w:val="000000"/>
-          <w:szCs w:val="22"/>
-          <w:lang w:val="es-PE" w:eastAsia="es-PE"/>
-        </w:rPr>
-      </w:pPr>
-      <w:r>
-        <w:rPr>
-          <w:rFonts w:cs="Arial"/>
-          <w:color w:val="000000"/>
-          <w:szCs w:val="22"/>
-          <w:lang w:val="es-PE" w:eastAsia="es-PE"/>
-        </w:rPr>
-        <w:t xml:space="preserve">                      </w:t>
-      </w:r>
-      <w:r>
-        <w:rPr>
-          <w:rFonts w:cs="Arial"/>
-          <w:color w:val="000000"/>
-          <w:szCs w:val="22"/>
-          <w:lang w:val="es-PE" w:eastAsia="es-PE"/>
-        </w:rPr>
-        <w:t>{{a_cargo}}</w:t>
-      </w:r>
-    </w:p>
-    <w:p>
-      <w:pPr>
-        <w:ind w:right="-170"/>
-        <w:contextualSpacing/>
-        <w:rPr>
-          <w:rFonts w:cs="Arial"/>
-          <w:szCs w:val="22"/>
-          <w:lang w:val="es-ES_tradnl"/>
-        </w:rPr>
-      </w:pPr>
-      <w:r>
-        <w:rPr>
-          <w:rFonts w:cs="Arial"/>
-          <w:szCs w:val="22"/>
-          <w:lang w:val="es-ES_tradnl"/>
-        </w:rPr>
-        <w:t>De</w:t>
-      </w:r>
-      <w:r>
-        <w:rPr>
-          <w:rFonts w:cs="Arial"/>
-          <w:szCs w:val="22"/>
-          <w:lang w:val="es-ES_tradnl"/>
-        </w:rPr>
-        <w:t>:</w:t>
-      </w:r>
-      <w:r>
-        <w:rPr>
-          <w:rFonts w:cs="Arial"/>
-          <w:szCs w:val="22"/>
-          <w:lang w:val="es-ES_tradnl"/>
-        </w:rPr>
-        <w:tab/>
-      </w:r>
-      <w:r>
-        <w:rPr>
-          <w:rFonts w:cs="Arial"/>
-          <w:szCs w:val="22"/>
-          <w:lang w:val="es-ES_tradnl"/>
-        </w:rPr>
-        <w:t xml:space="preserve">           </w:t>
-      </w:r>
-      <w:r>
-        <w:rPr>
-          <w:rFonts w:cs="Arial"/>
-          <w:szCs w:val="22"/>
-          <w:lang w:val="es-ES_tradnl"/>
-        </w:rPr>
-        <w:t>Alejandra Jimenez</w:t>
-      </w:r>
-    </w:p>
-    <w:p>
-      <w:pPr>
-        <w:ind w:right="-170"/>
-        <w:contextualSpacing/>
-        <w:rPr>
-          <w:rFonts w:cs="Arial"/>
-          <w:szCs w:val="22"/>
-          <w:lang w:val="es-ES_tradnl"/>
-        </w:rPr>
-      </w:pPr>
-      <w:r>
-        <w:rPr>
-          <w:rFonts w:cs="Arial"/>
-          <w:szCs w:val="22"/>
-          <w:lang w:val="es-ES_tradnl"/>
-        </w:rPr>
-        <w:t xml:space="preserve">                       </w:t>
-      </w:r>
-      <w:r>
-        <w:rPr>
-          <w:rFonts w:cs="Arial"/>
-          <w:szCs w:val="22"/>
-          <w:lang w:val="es-ES_tradnl"/>
-        </w:rPr>
-        <w:t>Directora de Recursos Humanos y Asuntos Corporativos</w:t>
-      </w:r>
-    </w:p>
-    <w:p>
-      <w:pPr>
-        <w:ind w:right="-170"/>
-        <w:contextualSpacing/>
-        <w:rPr>
-          <w:rFonts w:cs="Arial"/>
-          <w:szCs w:val="22"/>
-          <w:lang w:val="es-ES_tradnl"/>
-        </w:rPr>
-      </w:pPr>
-      <w:r>
-        <w:rPr>
-          <w:rFonts w:cs="Arial"/>
-          <w:szCs w:val="22"/>
-          <w:lang w:val="es-ES_tradnl"/>
-        </w:rPr>
-        <w:t>Fecha</w:t>
-      </w:r>
-      <w:r>
-        <w:rPr>
-          <w:rFonts w:cs="Arial"/>
-          <w:szCs w:val="22"/>
-          <w:lang w:val="es-ES_tradnl"/>
-        </w:rPr>
-        <w:t>:</w:t>
-      </w:r>
-      <w:r>
-        <w:rPr>
-          <w:rFonts w:cs="Arial"/>
-          <w:szCs w:val="22"/>
-          <w:lang w:val="es-ES_tradnl"/>
-        </w:rPr>
-        <w:tab/>
-      </w:r>
-      <w:r>
-        <w:rPr>
-          <w:rFonts w:cs="Arial"/>
-          <w:szCs w:val="22"/>
-          <w:lang w:val="es-ES_tradnl"/>
-        </w:rPr>
-        <w:t xml:space="preserve">           </w:t>
-      </w:r>
-      <w:r>
-        <w:rPr>
-          <w:rFonts w:cs="Arial"/>
-          <w:szCs w:val="22"/>
-          <w:lang w:val="es-ES_tradnl"/>
-        </w:rPr>
-        <w:t>{{fecha}}</w:t>
+        <w:rPr>
+          <w:rFonts w:cs="Arial"/>
+          <w:szCs w:val="22"/>
+          <w:lang w:val="es-ES_tradnl"/>
+        </w:rPr>
+        <w:t xml:space="preserve">        </w:t>
+      </w:r>
+      <w:proofErr w:type="gramStart"/>
+      <w:r>
+        <w:rPr>
+          <w:rFonts w:cs="Arial"/>
+          <w:szCs w:val="22"/>
+          <w:lang w:val="es-ES_tradnl"/>
+        </w:rPr>
+        <w:t xml:space="preserve">   </w:t>
+      </w:r>
+      <w:r>
+        <w:rPr>
+          <w:rFonts w:cs="Arial"/>
+          <w:szCs w:val="22"/>
+          <w:lang w:val="es-ES_tradnl"/>
+        </w:rPr>
+        <w:t>{</w:t>
+      </w:r>
+      <w:proofErr w:type="gramEnd"/>
+      <w:r>
+        <w:rPr>
+          <w:rFonts w:cs="Arial"/>
+          <w:szCs w:val="22"/>
+          <w:lang w:val="es-ES_tradnl"/>
+        </w:rPr>
+        <w:t>{fecha}}</w:t>
       </w:r>
     </w:p>
     <w:p>
@@ -305,26 +329,23 @@
         </w:rPr>
       </w:pPr>
       <w:r>
-        <w:t xml:space="preserve">Asunto:           {{asunto}} </w:t>
-      </w:r>
-    </w:p>
-    <w:p>
-      <w:pPr>
-        <w:ind w:left="1418" w:right="-170" w:hanging="1418"/>
-        <w:contextualSpacing/>
-        <w:rPr>
-          <w:rFonts w:cs="Arial"/>
-          <w:szCs w:val="22"/>
-          <w:lang w:val="es-ES_tradnl"/>
-        </w:rPr>
-      </w:pPr>
+        <w:t xml:space="preserve">Asunto:        </w:t>
+      </w:r>
+      <w:proofErr w:type="gramStart"/>
+      <w:r>
+        <w:t xml:space="preserve">   {</w:t>
+      </w:r>
+      <w:proofErr w:type="gramEnd"/>
+      <w:r>
+        <w:t xml:space="preserve">{asunto}} </w:t>
+      </w:r>
     </w:p>
     <w:p>
       <w:pPr>
         <w:tabs>
           <w:tab w:val="left" w:pos="7090"/>
         </w:tabs>
-        <w:ind w:left="1418" w:right="-170" w:hanging="1418"/>
+        <w:ind w:right="-170"/>
         <w:contextualSpacing/>
         <w:rPr>
           <w:rFonts w:cs="Arial"/>
@@ -1078,11 +1099,19 @@
         <w:jc w:val="center"/>
         <w:rPr>
           <w:rFonts w:cs="Arial"/>
+          <w:szCs w:val="22"/>
+          <w:lang w:val="es-PE"/>
+        </w:rPr>
+      </w:pPr>
+      <w:r>
+        <w:rPr>
+          <w:rFonts w:cs="Arial"/>
           <w:b/>
           <w:szCs w:val="22"/>
           <w:lang w:val="es-PE"/>
         </w:rPr>
-      </w:pPr>
+        <w:t>HEINEKEN PERÚ</w:t>
+      </w:r>
       <w:r>
         <w:rPr>
           <w:rFonts w:cs="Arial"/>
@@ -1090,7 +1119,7 @@
           <w:szCs w:val="22"/>
           <w:lang w:val="es-PE"/>
         </w:rPr>
-        <w:t>HEINEKEN PERÚ</w:t>
+        <w:t xml:space="preserve"> S.A.</w:t>
       </w:r>
       <w:r>
         <w:rPr>
@@ -1099,248 +1128,9 @@
           <w:szCs w:val="22"/>
           <w:lang w:val="es-PE"/>
         </w:rPr>
-        <w:t xml:space="preserve"> S.A.</w:t>
-      </w:r>
-      <w:r>
-        <w:rPr>
-          <w:rFonts w:cs="Arial"/>
-          <w:b/>
-          <w:szCs w:val="22"/>
-          <w:lang w:val="es-PE"/>
-        </w:rPr>
         <w:t>C.</w:t>
       </w:r>
       <w:bookmarkEnd w:id="1"/>
-    </w:p>
-    <w:p>
-      <w:pPr>
-        <w:contextualSpacing/>
-        <w:jc w:val="center"/>
-        <w:rPr>
-          <w:rFonts w:cs="Arial"/>
-          <w:b/>
-          <w:szCs w:val="22"/>
-          <w:lang w:val="es-PE"/>
-        </w:rPr>
-      </w:pPr>
-    </w:p>
-    <w:p>
-      <w:pPr>
-        <w:contextualSpacing/>
-        <w:jc w:val="center"/>
-        <w:rPr>
-          <w:rFonts w:cs="Arial"/>
-          <w:bCs/>
-          <w:szCs w:val="22"/>
-          <w:lang w:val="en-US"/>
-        </w:rPr>
-      </w:pPr>
-      <w:r>
-        <w:rPr>
-          <w:rFonts w:cs="Arial"/>
-          <w:bCs/>
-          <w:szCs w:val="22"/>
-          <w:lang w:val="en-US"/>
-        </w:rPr>
-        <w:t>ANEXO</w:t>
-      </w:r>
-      <w:r>
-        <w:rPr>
-          <w:rFonts w:cs="Arial"/>
-          <w:bCs/>
-          <w:szCs w:val="22"/>
-          <w:lang w:val="en-US"/>
-        </w:rPr>
-        <w:t>S</w:t>
-      </w:r>
-    </w:p>
-    <w:p>
-      <w:pPr>
-        <w:contextualSpacing/>
-        <w:jc w:val="center"/>
-        <w:rPr>
-          <w:rFonts w:cs="Arial"/>
-          <w:szCs w:val="22"/>
-          <w:lang w:val="es-PE"/>
-        </w:rPr>
-      </w:pPr>
-    </w:p>
-    <w:p>
-      <w:pPr>
-        <w:contextualSpacing/>
-        <w:rPr>
-          <w:rFonts w:cs="Arial"/>
-          <w:szCs w:val="22"/>
-          <w:lang w:val="en-US"/>
-        </w:rPr>
-      </w:pPr>
-    </w:p>
-    <w:p>
-      <w:pPr>
-        <w:contextualSpacing/>
-        <w:rPr>
-          <w:rFonts w:cs="Arial"/>
-          <w:szCs w:val="22"/>
-          <w:lang w:val="en-US"/>
-        </w:rPr>
-      </w:pPr>
-    </w:p>
-    <w:p>
-      <w:pPr>
-        <w:rPr>
-          <w:rFonts w:ascii="Calibri" w:hAnsi="Calibri" w:cs="Calibri"/>
-          <w:noProof/>
-          <w:color w:val="000000"/>
-          <w:szCs w:val="22"/>
-        </w:rPr>
-      </w:pPr>
-    </w:p>
-    <w:p>
-      <w:pPr>
-        <w:rPr>
-          <w:rFonts w:cs="Arial"/>
-          <w:szCs w:val="22"/>
-          <w:lang w:val="en-US"/>
-        </w:rPr>
-      </w:pPr>
-    </w:p>
-    <w:p>
-      <w:pPr>
-        <w:rPr>
-          <w:rFonts w:cs="Arial"/>
-          <w:szCs w:val="22"/>
-          <w:lang w:val="en-US"/>
-        </w:rPr>
-      </w:pPr>
-    </w:p>
-    <w:p>
-      <w:pPr>
-        <w:rPr>
-          <w:rFonts w:ascii="Calibri" w:hAnsi="Calibri" w:cs="Calibri"/>
-          <w:noProof/>
-          <w:color w:val="000000"/>
-          <w:szCs w:val="22"/>
-        </w:rPr>
-      </w:pPr>
-    </w:p>
-    <w:p>
-      <w:pPr>
-        <w:rPr>
-          <w:rFonts w:ascii="Calibri" w:hAnsi="Calibri" w:cs="Calibri"/>
-          <w:noProof/>
-          <w:color w:val="000000"/>
-          <w:szCs w:val="22"/>
-        </w:rPr>
-      </w:pPr>
-    </w:p>
-    <w:p>
-      <w:pPr>
-        <w:rPr>
-          <w:rFonts w:ascii="Calibri" w:hAnsi="Calibri" w:cs="Calibri"/>
-          <w:noProof/>
-          <w:color w:val="000000"/>
-          <w:szCs w:val="22"/>
-        </w:rPr>
-      </w:pPr>
-    </w:p>
-    <w:p>
-      <w:pPr>
-        <w:rPr>
-          <w:rFonts w:cs="Arial"/>
-          <w:szCs w:val="22"/>
-          <w:lang w:val="en-US"/>
-        </w:rPr>
-      </w:pPr>
-    </w:p>
-    <w:p>
-      <w:pPr>
-        <w:rPr>
-          <w:rFonts w:cs="Arial"/>
-          <w:szCs w:val="22"/>
-          <w:lang w:val="en-US"/>
-        </w:rPr>
-      </w:pPr>
-    </w:p>
-    <w:p>
-      <w:pPr>
-        <w:rPr>
-          <w:rFonts w:cs="Arial"/>
-          <w:szCs w:val="22"/>
-          <w:lang w:val="en-US"/>
-        </w:rPr>
-      </w:pPr>
-    </w:p>
-    <w:p>
-      <w:pPr>
-        <w:rPr>
-          <w:rFonts w:cs="Arial"/>
-          <w:szCs w:val="22"/>
-          <w:lang w:val="en-US"/>
-        </w:rPr>
-      </w:pPr>
-    </w:p>
-    <w:p>
-      <w:pPr>
-        <w:rPr>
-          <w:rFonts w:cs="Arial"/>
-          <w:szCs w:val="22"/>
-          <w:lang w:val="en-US"/>
-        </w:rPr>
-      </w:pPr>
-    </w:p>
-    <w:p>
-      <w:pPr>
-        <w:rPr>
-          <w:rFonts w:cs="Arial"/>
-          <w:szCs w:val="22"/>
-          <w:lang w:val="en-US"/>
-        </w:rPr>
-      </w:pPr>
-    </w:p>
-    <w:p>
-      <w:pPr>
-        <w:rPr>
-          <w:rFonts w:cs="Arial"/>
-          <w:szCs w:val="22"/>
-          <w:lang w:val="en-US"/>
-        </w:rPr>
-      </w:pPr>
-    </w:p>
-    <w:p>
-      <w:pPr>
-        <w:rPr>
-          <w:rFonts w:cs="Arial"/>
-          <w:szCs w:val="22"/>
-          <w:lang w:val="en-US"/>
-        </w:rPr>
-      </w:pPr>
-    </w:p>
-    <w:p>
-      <w:pPr>
-        <w:rPr>
-          <w:rFonts w:cs="Arial"/>
-          <w:szCs w:val="22"/>
-          <w:lang w:val="en-US"/>
-        </w:rPr>
-      </w:pPr>
-    </w:p>
-    <w:p>
-      <w:pPr>
-        <w:rPr>
-          <w:rFonts w:cs="Arial"/>
-          <w:szCs w:val="22"/>
-          <w:lang w:val="en-US"/>
-        </w:rPr>
-      </w:pPr>
-    </w:p>
-    <w:p>
-      <w:pPr>
-        <w:rPr>
-          <w:rFonts w:cs="Arial"/>
-          <w:szCs w:val="22"/>
-          <w:lang w:val="en-US"/>
-        </w:rPr>
-      </w:pPr>
     </w:p>
     <w:sectPr>
       <w:headerReference w:type="default" r:id="rId12"/>

</xml_diff>